<commit_message>
última subidad del dia, tsp y ss.ii
</commit_message>
<xml_diff>
--- a/Programacion_ejercicios/Definicion_de_conceptos2.docx
+++ b/Programacion_ejercicios/Definicion_de_conceptos2.docx
@@ -4244,20 +4244,6 @@
     <w:p>
       <w:pPr>
         <w:rPr>
-          <w:rFonts w:asciiTheme="majorHAnsi" w:eastAsiaTheme="majorEastAsia" w:hAnsiTheme="majorHAnsi" w:cstheme="majorBidi"/>
-          <w:b/>
-          <w:bCs/>
-          <w:i/>
-          <w:iCs/>
-          <w:color w:val="2F5496" w:themeColor="accent1" w:themeShade="BF"/>
-          <w:sz w:val="28"/>
-          <w:szCs w:val="28"/>
-        </w:rPr>
-      </w:pPr>
-    </w:p>
-    <w:p>
-      <w:pPr>
-        <w:rPr>
           <w:rFonts w:ascii="Arial" w:hAnsi="Arial" w:cs="Arial"/>
           <w:b/>
           <w:bCs/>
@@ -4437,7 +4423,6 @@
         <w:t>}</w:t>
       </w:r>
     </w:p>
-    <w:p/>
     <w:p>
       <w:proofErr w:type="spellStart"/>
       <w:r>
@@ -4606,7 +4591,6 @@
         <w:t>}</w:t>
       </w:r>
     </w:p>
-    <w:p/>
     <w:p>
       <w:pPr>
         <w:rPr>
@@ -4859,13 +4843,6 @@
         </w:rPr>
         <w:t>);</w:t>
       </w:r>
-    </w:p>
-    <w:p>
-      <w:pPr>
-        <w:rPr>
-          <w:lang w:val="en-US"/>
-        </w:rPr>
-      </w:pPr>
     </w:p>
     <w:p>
       <w:pPr>
@@ -4899,7 +4876,6 @@
           <w:szCs w:val="28"/>
           <w:lang w:val="en-US"/>
         </w:rPr>
-        <w:lastRenderedPageBreak/>
         <w:t>labels</w:t>
       </w:r>
     </w:p>
@@ -5014,34 +4990,20 @@
       </w:r>
       <w:proofErr w:type="spellEnd"/>
     </w:p>
-    <w:p/>
-    <w:p/>
-    <w:p/>
-    <w:p/>
-    <w:p/>
-    <w:p/>
-    <w:p/>
-    <w:p/>
-    <w:p/>
-    <w:p/>
-    <w:p/>
-    <w:p/>
-    <w:p/>
-    <w:p/>
-    <w:p/>
-    <w:p/>
-    <w:p/>
-    <w:p/>
-    <w:p/>
-    <w:p/>
-    <w:p/>
-    <w:p/>
-    <w:p/>
-    <w:p/>
-    <w:p/>
-    <w:p/>
-    <w:p/>
-    <w:p/>
+    <w:p>
+      <w:pPr>
+        <w:jc w:val="center"/>
+        <w:rPr>
+          <w:rFonts w:ascii="Times New Roman" w:eastAsia="Times New Roman" w:hAnsi="Times New Roman" w:cs="Times New Roman"/>
+          <w:b/>
+          <w:bCs/>
+          <w:kern w:val="36"/>
+          <w:sz w:val="44"/>
+          <w:szCs w:val="44"/>
+          <w:lang w:eastAsia="es-ES"/>
+        </w:rPr>
+      </w:pPr>
+    </w:p>
     <w:p>
       <w:pPr>
         <w:jc w:val="center"/>

</xml_diff>